<commit_message>
the players now move, but the issue is they only move if i keep holding the buttons, so working on a fix.
</commit_message>
<xml_diff>
--- a/documentation_Tron.docx
+++ b/documentation_Tron.docx
@@ -105,15 +105,119 @@
           <w:sz w:val="24"/>
           <w:szCs w:val="24"/>
         </w:rPr>
-        <w:t xml:space="preserve">Presented To: Dr </w:t>
-      </w:r>
-      <w:r>
-        <w:rPr>
-          <w:rFonts w:asciiTheme="majorBidi" w:hAnsiTheme="majorBidi" w:cstheme="majorBidi"/>
-          <w:sz w:val="24"/>
-          <w:szCs w:val="24"/>
-        </w:rPr>
-        <w:t xml:space="preserve">Hoque A H M </w:t>
+        <w:t>3</w:t>
+      </w:r>
+      <w:r>
+        <w:rPr>
+          <w:rFonts w:asciiTheme="majorBidi" w:hAnsiTheme="majorBidi" w:cstheme="majorBidi"/>
+          <w:sz w:val="24"/>
+          <w:szCs w:val="24"/>
+          <w:vertAlign w:val="superscript"/>
+        </w:rPr>
+        <w:t>rd</w:t>
+      </w:r>
+      <w:r>
+        <w:rPr>
+          <w:rFonts w:asciiTheme="majorBidi" w:hAnsiTheme="majorBidi" w:cstheme="majorBidi"/>
+          <w:sz w:val="24"/>
+          <w:szCs w:val="24"/>
+        </w:rPr>
+        <w:t xml:space="preserve"> Semester</w:t>
+      </w:r>
+      <w:r>
+        <w:rPr>
+          <w:rFonts w:asciiTheme="majorBidi" w:hAnsiTheme="majorBidi" w:cstheme="majorBidi"/>
+          <w:sz w:val="24"/>
+          <w:szCs w:val="24"/>
+        </w:rPr>
+        <w:t xml:space="preserve"> | 4</w:t>
+      </w:r>
+      <w:r>
+        <w:rPr>
+          <w:rFonts w:asciiTheme="majorBidi" w:hAnsiTheme="majorBidi" w:cstheme="majorBidi"/>
+          <w:sz w:val="24"/>
+          <w:szCs w:val="24"/>
+          <w:vertAlign w:val="superscript"/>
+        </w:rPr>
+        <w:t>th</w:t>
+      </w:r>
+      <w:r>
+        <w:rPr>
+          <w:rFonts w:asciiTheme="majorBidi" w:hAnsiTheme="majorBidi" w:cstheme="majorBidi"/>
+          <w:sz w:val="24"/>
+          <w:szCs w:val="24"/>
+        </w:rPr>
+        <w:t xml:space="preserve"> December 2023</w:t>
+      </w:r>
+    </w:p>
+    <w:p>
+      <w:pPr>
+        <w:jc w:val="center"/>
+        <w:rPr>
+          <w:rFonts w:asciiTheme="majorBidi" w:hAnsiTheme="majorBidi" w:cstheme="majorBidi"/>
+          <w:sz w:val="24"/>
+          <w:szCs w:val="24"/>
+        </w:rPr>
+      </w:pPr>
+    </w:p>
+    <w:p>
+      <w:pPr>
+        <w:jc w:val="center"/>
+        <w:rPr>
+          <w:rFonts w:asciiTheme="majorBidi" w:hAnsiTheme="majorBidi" w:cstheme="majorBidi"/>
+          <w:sz w:val="24"/>
+          <w:szCs w:val="24"/>
+        </w:rPr>
+      </w:pPr>
+      <w:r>
+        <w:rPr>
+          <w:rFonts w:asciiTheme="majorBidi" w:hAnsiTheme="majorBidi" w:cstheme="majorBidi"/>
+          <w:sz w:val="24"/>
+          <w:szCs w:val="24"/>
+        </w:rPr>
+        <w:t xml:space="preserve">Presented To: </w:t>
+      </w:r>
+      <w:r>
+        <w:rPr>
+          <w:rFonts w:asciiTheme="majorBidi" w:hAnsiTheme="majorBidi" w:cstheme="majorBidi"/>
+          <w:sz w:val="24"/>
+          <w:szCs w:val="24"/>
+        </w:rPr>
+        <w:t>Sir</w:t>
+      </w:r>
+      <w:r>
+        <w:rPr>
+          <w:rFonts w:asciiTheme="majorBidi" w:hAnsiTheme="majorBidi" w:cstheme="majorBidi"/>
+          <w:sz w:val="24"/>
+          <w:szCs w:val="24"/>
+        </w:rPr>
+        <w:t xml:space="preserve"> </w:t>
+      </w:r>
+      <w:r>
+        <w:rPr>
+          <w:rFonts w:asciiTheme="majorBidi" w:hAnsiTheme="majorBidi" w:cstheme="majorBidi"/>
+          <w:sz w:val="24"/>
+          <w:szCs w:val="24"/>
+        </w:rPr>
+        <w:t xml:space="preserve">Hoque </w:t>
+      </w:r>
+      <w:proofErr w:type="gramStart"/>
+      <w:r>
+        <w:rPr>
+          <w:rFonts w:asciiTheme="majorBidi" w:hAnsiTheme="majorBidi" w:cstheme="majorBidi"/>
+          <w:sz w:val="24"/>
+          <w:szCs w:val="24"/>
+        </w:rPr>
+        <w:t>A</w:t>
+      </w:r>
+      <w:proofErr w:type="gramEnd"/>
+      <w:r>
+        <w:rPr>
+          <w:rFonts w:asciiTheme="majorBidi" w:hAnsiTheme="majorBidi" w:cstheme="majorBidi"/>
+          <w:sz w:val="24"/>
+          <w:szCs w:val="24"/>
+        </w:rPr>
+        <w:t xml:space="preserve"> H M </w:t>
       </w:r>
       <w:proofErr w:type="spellStart"/>
       <w:r>
@@ -135,80 +239,6 @@
           <w:szCs w:val="24"/>
         </w:rPr>
       </w:pPr>
-      <w:r>
-        <w:rPr>
-          <w:rFonts w:asciiTheme="majorBidi" w:hAnsiTheme="majorBidi" w:cstheme="majorBidi"/>
-          <w:sz w:val="24"/>
-          <w:szCs w:val="24"/>
-        </w:rPr>
-        <w:t>3</w:t>
-      </w:r>
-      <w:r>
-        <w:rPr>
-          <w:rFonts w:asciiTheme="majorBidi" w:hAnsiTheme="majorBidi" w:cstheme="majorBidi"/>
-          <w:sz w:val="24"/>
-          <w:szCs w:val="24"/>
-          <w:vertAlign w:val="superscript"/>
-        </w:rPr>
-        <w:t>rd</w:t>
-      </w:r>
-      <w:r>
-        <w:rPr>
-          <w:rFonts w:asciiTheme="majorBidi" w:hAnsiTheme="majorBidi" w:cstheme="majorBidi"/>
-          <w:sz w:val="24"/>
-          <w:szCs w:val="24"/>
-        </w:rPr>
-        <w:t xml:space="preserve"> Semester</w:t>
-      </w:r>
-      <w:r>
-        <w:rPr>
-          <w:rFonts w:asciiTheme="majorBidi" w:hAnsiTheme="majorBidi" w:cstheme="majorBidi"/>
-          <w:sz w:val="24"/>
-          <w:szCs w:val="24"/>
-        </w:rPr>
-        <w:t xml:space="preserve"> | </w:t>
-      </w:r>
-      <w:r>
-        <w:rPr>
-          <w:rFonts w:asciiTheme="majorBidi" w:hAnsiTheme="majorBidi" w:cstheme="majorBidi"/>
-          <w:sz w:val="24"/>
-          <w:szCs w:val="24"/>
-        </w:rPr>
-        <w:t>3</w:t>
-      </w:r>
-      <w:r>
-        <w:rPr>
-          <w:rFonts w:asciiTheme="majorBidi" w:hAnsiTheme="majorBidi" w:cstheme="majorBidi"/>
-          <w:sz w:val="24"/>
-          <w:szCs w:val="24"/>
-          <w:vertAlign w:val="superscript"/>
-        </w:rPr>
-        <w:t>rd</w:t>
-      </w:r>
-      <w:r>
-        <w:rPr>
-          <w:rFonts w:asciiTheme="majorBidi" w:hAnsiTheme="majorBidi" w:cstheme="majorBidi"/>
-          <w:sz w:val="24"/>
-          <w:szCs w:val="24"/>
-        </w:rPr>
-        <w:t xml:space="preserve"> </w:t>
-      </w:r>
-      <w:r>
-        <w:rPr>
-          <w:rFonts w:asciiTheme="majorBidi" w:hAnsiTheme="majorBidi" w:cstheme="majorBidi"/>
-          <w:sz w:val="24"/>
-          <w:szCs w:val="24"/>
-        </w:rPr>
-        <w:t>December</w:t>
-      </w:r>
-      <w:r>
-        <w:rPr>
-          <w:rFonts w:asciiTheme="majorBidi" w:hAnsiTheme="majorBidi" w:cstheme="majorBidi"/>
-          <w:sz w:val="24"/>
-          <w:szCs w:val="24"/>
-        </w:rPr>
-        <w:t xml:space="preserve"> 2023</w:t>
-      </w:r>
     </w:p>
     <w:p>
       <w:pPr>
@@ -874,87 +904,7 @@
           <w:sz w:val="24"/>
           <w:szCs w:val="24"/>
         </w:rPr>
-        <w:t xml:space="preserve">Create a game, with we can play the light-motorcycle battle (known from the Tron movie) in a top view. Two players play against each other with two motors, where each motor leaves a light trace behind of itself on the display. The motor goes in each </w:t>
-      </w:r>
-      <w:r>
-        <w:rPr>
-          <w:rFonts w:asciiTheme="majorBidi" w:hAnsiTheme="majorBidi" w:cstheme="majorBidi"/>
-          <w:sz w:val="24"/>
-          <w:szCs w:val="24"/>
-        </w:rPr>
-        <w:t>second</w:t>
-      </w:r>
-      <w:r>
-        <w:rPr>
-          <w:rFonts w:asciiTheme="majorBidi" w:hAnsiTheme="majorBidi" w:cstheme="majorBidi"/>
-          <w:sz w:val="24"/>
-          <w:szCs w:val="24"/>
-        </w:rPr>
-        <w:t xml:space="preserve"> toward the direction, that the player has set recently. The first player can use the WASD keyboard buttons, while the second one can use the cursor buttons for steering. A player loses if its motor goes to the boundary of the game level, or it goes to the light trace of the other player. Ask the name of the players before the game </w:t>
-      </w:r>
-      <w:r>
-        <w:rPr>
-          <w:rFonts w:asciiTheme="majorBidi" w:hAnsiTheme="majorBidi" w:cstheme="majorBidi"/>
-          <w:sz w:val="24"/>
-          <w:szCs w:val="24"/>
-        </w:rPr>
-        <w:t>starts and</w:t>
-      </w:r>
-      <w:r>
-        <w:rPr>
-          <w:rFonts w:asciiTheme="majorBidi" w:hAnsiTheme="majorBidi" w:cstheme="majorBidi"/>
-          <w:sz w:val="24"/>
-          <w:szCs w:val="24"/>
-        </w:rPr>
-        <w:t xml:space="preserve"> let them choose the </w:t>
-      </w:r>
-      <w:r>
-        <w:rPr>
-          <w:rFonts w:asciiTheme="majorBidi" w:hAnsiTheme="majorBidi" w:cstheme="majorBidi"/>
-          <w:sz w:val="24"/>
-          <w:szCs w:val="24"/>
-        </w:rPr>
-        <w:t>colour</w:t>
-      </w:r>
-      <w:r>
-        <w:rPr>
-          <w:rFonts w:asciiTheme="majorBidi" w:hAnsiTheme="majorBidi" w:cstheme="majorBidi"/>
-          <w:sz w:val="24"/>
-          <w:szCs w:val="24"/>
-        </w:rPr>
-        <w:t xml:space="preserve"> their light traces. Increase the counter of the winner by one in the database at the end of the game. If the player does not </w:t>
-      </w:r>
-      <w:r>
-        <w:rPr>
-          <w:rFonts w:asciiTheme="majorBidi" w:hAnsiTheme="majorBidi" w:cstheme="majorBidi"/>
-          <w:sz w:val="24"/>
-          <w:szCs w:val="24"/>
-        </w:rPr>
-        <w:t>exist</w:t>
-      </w:r>
-      <w:r>
-        <w:rPr>
-          <w:rFonts w:asciiTheme="majorBidi" w:hAnsiTheme="majorBidi" w:cstheme="majorBidi"/>
-          <w:sz w:val="24"/>
-          <w:szCs w:val="24"/>
-        </w:rPr>
-        <w:t xml:space="preserve"> in the database yet, then insert a record for him. Create a menu item, which displays a </w:t>
-      </w:r>
-      <w:r>
-        <w:rPr>
-          <w:rFonts w:asciiTheme="majorBidi" w:hAnsiTheme="majorBidi" w:cstheme="majorBidi"/>
-          <w:sz w:val="24"/>
-          <w:szCs w:val="24"/>
-        </w:rPr>
-        <w:t>high score</w:t>
-      </w:r>
-      <w:r>
-        <w:rPr>
-          <w:rFonts w:asciiTheme="majorBidi" w:hAnsiTheme="majorBidi" w:cstheme="majorBidi"/>
-          <w:sz w:val="24"/>
-          <w:szCs w:val="24"/>
-        </w:rPr>
-        <w:t xml:space="preserve"> table of the players for the 10 best scores. Also, create a menu item which restarts the game.</w:t>
+        <w:t>Create a game, with we can play the light-motorcycle battle (known from the Tron movie) in a top view. Two players play against each other with two motors, where each motor leaves a light trace behind of itself on the display. The motor goes in each second toward the direction, that the player has set recently. The first player can use the WASD keyboard buttons, while the second one can use the cursor buttons for steering. A player loses if its motor goes to the boundary of the game level, or it goes to the light trace of the other player. Ask the name of the players before the game starts and let them choose the colour their light traces. Increase the counter of the winner by one in the database at the end of the game. If the player does not exist in the database yet, then insert a record for him. Create a menu item, which displays a high score table of the players for the 10 best scores. Also, create a menu item which restarts the game.</w:t>
       </w:r>
     </w:p>
     <w:p>
@@ -5124,6 +5074,7 @@
   <w:style w:type="character" w:default="1" w:styleId="DefaultParagraphFont">
     <w:name w:val="Default Paragraph Font"/>
     <w:uiPriority w:val="1"/>
+    <w:semiHidden/>
     <w:unhideWhenUsed/>
   </w:style>
   <w:style w:type="table" w:default="1" w:styleId="TableNormal">

</xml_diff>